<commit_message>
Solo falta resume por completar
</commit_message>
<xml_diff>
--- a/Informe del trabajo.docx
+++ b/Informe del trabajo.docx
@@ -101,6 +101,26 @@
       </w:r>
       <w:r>
         <w:t xml:space="preserve"> Al inicio de Home con las 3 imágenes.</w:t>
+      </w:r>
+    </w:p>
+    <w:p>
+      <w:pPr>
+        <w:pStyle w:val="Prrafodelista"/>
+        <w:numPr>
+          <w:ilvl w:val="0"/>
+          <w:numId w:val="2"/>
+        </w:numPr>
+      </w:pPr>
+      <w:proofErr w:type="spellStart"/>
+      <w:r>
+        <w:t>Collapse</w:t>
+      </w:r>
+      <w:proofErr w:type="spellEnd"/>
+      <w:r>
+        <w:t xml:space="preserve">: </w:t>
+      </w:r>
+      <w:r>
+        <w:t>En la parte de services.</w:t>
       </w:r>
       <w:bookmarkStart w:id="0" w:name="_GoBack"/>
       <w:bookmarkEnd w:id="0"/>

</xml_diff>